<commit_message>
primer punto casi terminado
</commit_message>
<xml_diff>
--- a/practica 3/practica-III.docx
+++ b/practica 3/practica-III.docx
@@ -197,6 +197,387 @@
         <w:t xml:space="preserve">## [1] 139   2</w:t>
       </w:r>
     </w:p>
+    <w:p>
+      <w:pPr>
+        <w:numPr>
+          <w:ilvl w:val="0"/>
+          <w:numId w:val="1001"/>
+        </w:numPr>
+        <w:pStyle w:val="Compact"/>
+      </w:pPr>
+      <w:r>
+        <w:t xml:space="preserve">La variable dependiente es la</w:t>
+      </w:r>
+      <w:r>
+        <w:t xml:space="preserve"> </w:t>
+      </w:r>
+      <w:r>
+        <w:t xml:space="preserve">“</w:t>
+      </w:r>
+      <w:r>
+        <w:t xml:space="preserve">Categoria_del_Individuo</w:t>
+      </w:r>
+      <w:r>
+        <w:t xml:space="preserve">”</w:t>
+      </w:r>
+      <w:r>
+        <w:t xml:space="preserve">.</w:t>
+      </w:r>
+    </w:p>
+    <w:p>
+      <w:pPr>
+        <w:numPr>
+          <w:ilvl w:val="0"/>
+          <w:numId w:val="1001"/>
+        </w:numPr>
+        <w:pStyle w:val="Compact"/>
+      </w:pPr>
+      <w:r>
+        <w:t xml:space="preserve">La variable independiente es la</w:t>
+      </w:r>
+      <w:r>
+        <w:t xml:space="preserve"> </w:t>
+      </w:r>
+      <w:r>
+        <w:t xml:space="preserve">“</w:t>
+      </w:r>
+      <w:r>
+        <w:t xml:space="preserve">Nivel_plomo_suelo</w:t>
+      </w:r>
+      <w:r>
+        <w:t xml:space="preserve">”</w:t>
+      </w:r>
+      <w:r>
+        <w:t xml:space="preserve">.</w:t>
+      </w:r>
+    </w:p>
+    <w:p>
+      <w:pPr>
+        <w:numPr>
+          <w:ilvl w:val="0"/>
+          <w:numId w:val="1001"/>
+        </w:numPr>
+        <w:pStyle w:val="Compact"/>
+      </w:pPr>
+      <w:r>
+        <w:t xml:space="preserve">Hipótesis nula: No hay relación entre el nivel de plomo en el suelo y la categoría del individuo.</w:t>
+      </w:r>
+      <w:r>
+        <w:t xml:space="preserve"> </w:t>
+      </w:r>
+      <w:r>
+        <w:t xml:space="preserve">Hipótesis alternativa: Existe una relación entre el nivel de plomo en el suelo y la categoría del individuo.</w:t>
+      </w:r>
+    </w:p>
+    <w:p>
+      <w:pPr>
+        <w:numPr>
+          <w:ilvl w:val="0"/>
+          <w:numId w:val="1001"/>
+        </w:numPr>
+        <w:pStyle w:val="Compact"/>
+      </w:pPr>
+      <w:r>
+        <w:t xml:space="preserve">La hipótesis nula es rechazada debido a que el valor de p obtenido (1.59e-08) es menor al nivel de</w:t>
+      </w:r>
+      <w:r>
+        <w:t xml:space="preserve"> </w:t>
+      </w:r>
+      <w:r>
+        <w:t xml:space="preserve">significancia del 0.05 establecido. Esto indica que hay suficiente evidencia para concluir que el nivel de plomo</w:t>
+      </w:r>
+      <w:r>
+        <w:t xml:space="preserve"> </w:t>
+      </w:r>
+      <w:r>
+        <w:t xml:space="preserve">en el suelo es un factor significativo para predecir los niveles altos de plomo en la sangre de los niños.</w:t>
+      </w:r>
+    </w:p>
+    <w:p>
+      <w:pPr>
+        <w:numPr>
+          <w:ilvl w:val="0"/>
+          <w:numId w:val="1001"/>
+        </w:numPr>
+        <w:pStyle w:val="Compact"/>
+      </w:pPr>
+      <w:r>
+        <w:t xml:space="preserve">El objetivo más relevante es predecir los niveles altos de plomo en la sangre de los niños, ya que esto puede</w:t>
+      </w:r>
+      <w:r>
+        <w:t xml:space="preserve"> </w:t>
+      </w:r>
+      <w:r>
+        <w:t xml:space="preserve">tener graves consecuencias en su salud. Aunque la estimación de parámetros es importante para comprender la relación</w:t>
+      </w:r>
+      <w:r>
+        <w:t xml:space="preserve"> </w:t>
+      </w:r>
+      <w:r>
+        <w:t xml:space="preserve">entre las variables, la predicción tiene una mayor importancia práctica.</w:t>
+      </w:r>
+    </w:p>
+    <w:p>
+      <w:pPr>
+        <w:numPr>
+          <w:ilvl w:val="0"/>
+          <w:numId w:val="1001"/>
+        </w:numPr>
+        <w:pStyle w:val="Compact"/>
+      </w:pPr>
+      <w:r>
+        <w:t xml:space="preserve">La población muestreada son niños expuestos al plomo en la ciudad donde se realizó el estudio.</w:t>
+      </w:r>
+    </w:p>
+    <w:p>
+      <w:pPr>
+        <w:numPr>
+          <w:ilvl w:val="0"/>
+          <w:numId w:val="1001"/>
+        </w:numPr>
+        <w:pStyle w:val="Compact"/>
+      </w:pPr>
+      <w:r>
+        <w:t xml:space="preserve">La población objetivo son todos los niños expuestos al plomo, independientemente de su ubicación geográfica.</w:t>
+      </w:r>
+    </w:p>
+    <w:p>
+      <w:pPr>
+        <w:numPr>
+          <w:ilvl w:val="0"/>
+          <w:numId w:val="1001"/>
+        </w:numPr>
+        <w:pStyle w:val="Compact"/>
+      </w:pPr>
+      <w:r>
+        <w:t xml:space="preserve">La</w:t>
+      </w:r>
+      <w:r>
+        <w:t xml:space="preserve"> </w:t>
+      </w:r>
+      <w:r>
+        <w:t xml:space="preserve">“</w:t>
+      </w:r>
+      <w:r>
+        <w:t xml:space="preserve">Nivel_plomo_suelo</w:t>
+      </w:r>
+      <w:r>
+        <w:t xml:space="preserve">”</w:t>
+      </w:r>
+      <w:r>
+        <w:t xml:space="preserve"> </w:t>
+      </w:r>
+      <w:r>
+        <w:t xml:space="preserve">está relacionada directamente con la</w:t>
+      </w:r>
+      <w:r>
+        <w:t xml:space="preserve"> </w:t>
+      </w:r>
+      <w:r>
+        <w:t xml:space="preserve">“</w:t>
+      </w:r>
+      <w:r>
+        <w:t xml:space="preserve">Categoria_del_Individuo</w:t>
+      </w:r>
+      <w:r>
+        <w:t xml:space="preserve">”</w:t>
+      </w:r>
+      <w:r>
+        <w:t xml:space="preserve">, ya que aumentos en la</w:t>
+      </w:r>
+      <w:r>
+        <w:t xml:space="preserve"> </w:t>
+      </w:r>
+      <w:r>
+        <w:t xml:space="preserve">primera variable son predictores de una mayor proporción de casos en la segunda variable.</w:t>
+      </w:r>
+    </w:p>
+    <w:p>
+      <w:pPr>
+        <w:numPr>
+          <w:ilvl w:val="0"/>
+          <w:numId w:val="1001"/>
+        </w:numPr>
+        <w:pStyle w:val="Compact"/>
+      </w:pPr>
+      <w:r>
+        <w:t xml:space="preserve">La ecuación de regresión es: y = b0 + b1x, donde</w:t>
+      </w:r>
+      <w:r>
+        <w:t xml:space="preserve"> </w:t>
+      </w:r>
+      <w:r>
+        <w:t xml:space="preserve">“</w:t>
+      </w:r>
+      <w:r>
+        <w:t xml:space="preserve">y</w:t>
+      </w:r>
+      <w:r>
+        <w:t xml:space="preserve">”</w:t>
+      </w:r>
+      <w:r>
+        <w:t xml:space="preserve"> </w:t>
+      </w:r>
+      <w:r>
+        <w:t xml:space="preserve">es la</w:t>
+      </w:r>
+      <w:r>
+        <w:t xml:space="preserve"> </w:t>
+      </w:r>
+      <w:r>
+        <w:t xml:space="preserve">“</w:t>
+      </w:r>
+      <w:r>
+        <w:t xml:space="preserve">Categoria_del_Individuo</w:t>
+      </w:r>
+      <w:r>
+        <w:t xml:space="preserve">”</w:t>
+      </w:r>
+      <w:r>
+        <w:t xml:space="preserve">,</w:t>
+      </w:r>
+      <w:r>
+        <w:t xml:space="preserve"> </w:t>
+      </w:r>
+      <w:r>
+        <w:t xml:space="preserve">“</w:t>
+      </w:r>
+      <w:r>
+        <w:t xml:space="preserve">x</w:t>
+      </w:r>
+      <w:r>
+        <w:t xml:space="preserve">”</w:t>
+      </w:r>
+      <w:r>
+        <w:t xml:space="preserve"> </w:t>
+      </w:r>
+      <w:r>
+        <w:t xml:space="preserve">es la</w:t>
+      </w:r>
+      <w:r>
+        <w:t xml:space="preserve"> </w:t>
+      </w:r>
+      <w:r>
+        <w:t xml:space="preserve">“</w:t>
+      </w:r>
+      <w:r>
+        <w:t xml:space="preserve">Nivel_plomo_suelo</w:t>
+      </w:r>
+      <w:r>
+        <w:t xml:space="preserve">”</w:t>
+      </w:r>
+      <w:r>
+        <w:t xml:space="preserve">,</w:t>
+      </w:r>
+      <w:r>
+        <w:t xml:space="preserve"> </w:t>
+      </w:r>
+      <w:r>
+        <w:t xml:space="preserve">b0 es el intercepto y b1 es la pendiente. En este caso, la ecuación sería: y = -1.170 + 0.000839x.</w:t>
+      </w:r>
+    </w:p>
+    <w:p>
+      <w:pPr>
+        <w:numPr>
+          <w:ilvl w:val="0"/>
+          <w:numId w:val="1001"/>
+        </w:numPr>
+        <w:pStyle w:val="Compact"/>
+      </w:pPr>
+      <w:r>
+        <w:t xml:space="preserve">La razón de grados de probabilidad (1.127), el valor de p (1.59e-08) y los coeficientes (b0 = -1.170, b1 = 0.000839)</w:t>
+      </w:r>
+      <w:r>
+        <w:t xml:space="preserve"> </w:t>
+      </w:r>
+      <w:r>
+        <w:t xml:space="preserve">son estadísticas relevantes en este análisis.</w:t>
+      </w:r>
+    </w:p>
+    <w:p>
+      <w:pPr>
+        <w:numPr>
+          <w:ilvl w:val="0"/>
+          <w:numId w:val="1001"/>
+        </w:numPr>
+        <w:pStyle w:val="Compact"/>
+      </w:pPr>
+      <w:r>
+        <w:t xml:space="preserve">La variable</w:t>
+      </w:r>
+      <w:r>
+        <w:t xml:space="preserve"> </w:t>
+      </w:r>
+      <w:r>
+        <w:t xml:space="preserve">“</w:t>
+      </w:r>
+      <w:r>
+        <w:t xml:space="preserve">Categoria_del_Individuo</w:t>
+      </w:r>
+      <w:r>
+        <w:t xml:space="preserve">”</w:t>
+      </w:r>
+      <w:r>
+        <w:t xml:space="preserve"> </w:t>
+      </w:r>
+      <w:r>
+        <w:t xml:space="preserve">es categórica binaria (0 para control y 1 para caso), mientras que la variable</w:t>
+      </w:r>
+      <w:r>
+        <w:t xml:space="preserve"> </w:t>
+      </w:r>
+      <w:r>
+        <w:t xml:space="preserve">“</w:t>
+      </w:r>
+      <w:r>
+        <w:t xml:space="preserve">Nivel_plomo_suelo</w:t>
+      </w:r>
+      <w:r>
+        <w:t xml:space="preserve">”</w:t>
+      </w:r>
+      <w:r>
+        <w:t xml:space="preserve"> </w:t>
+      </w:r>
+      <w:r>
+        <w:t xml:space="preserve">es cuantitativa.</w:t>
+      </w:r>
+      <w:r>
+        <w:t xml:space="preserve"> </w:t>
+      </w:r>
+      <w:r>
+        <w:t xml:space="preserve">La razón de grados de probabilidad (también conocido como odds ratio) es una medida de la asociación entre dos eventos.</w:t>
+      </w:r>
+      <w:r>
+        <w:t xml:space="preserve"> </w:t>
+      </w:r>
+      <w:r>
+        <w:t xml:space="preserve">En este caso, mide el cambio relativo en la proporción de casos con respecto a los grupos de control debido a un</w:t>
+      </w:r>
+      <w:r>
+        <w:t xml:space="preserve"> </w:t>
+      </w:r>
+      <w:r>
+        <w:t xml:space="preserve">aumento en la variable independiente. El valor de p indica la probabilidad de obtener un valor del coeficiente de</w:t>
+      </w:r>
+      <w:r>
+        <w:t xml:space="preserve"> </w:t>
+      </w:r>
+      <w:r>
+        <w:t xml:space="preserve">regresión tan extremo como el que se observó, si no hay relación entre las variables.</w:t>
+      </w:r>
+      <w:r>
+        <w:t xml:space="preserve"> </w:t>
+      </w:r>
+      <w:r>
+        <w:t xml:space="preserve">Los coeficientes b0 y b1 se utilizan para construir la ecuación de regresión, que permite estimar la respuesta de</w:t>
+      </w:r>
+      <w:r>
+        <w:t xml:space="preserve"> </w:t>
+      </w:r>
+      <w:r>
+        <w:t xml:space="preserve">la variable dependiente a diferentes valores de la variable independiente.</w:t>
+      </w:r>
+    </w:p>
     <w:bookmarkEnd w:id="20"/>
     <w:bookmarkStart w:id="21" w:name="punto-2"/>
     <w:p>
@@ -544,8 +925,123 @@
       </w:pPr>
     </w:lvl>
   </w:abstractNum>
+  <w:abstractNum w:abstractNumId="99721">
+    <w:nsid w:val="A99721"/>
+    <w:multiLevelType w:val="multilevel"/>
+    <w:lvl w:ilvl="0">
+      <w:start w:val="1"/>
+      <w:numFmt w:val="lowerLetter"/>
+      <w:lvlText w:val="%1)"/>
+      <w:lvlJc w:val="left"/>
+      <w:pPr>
+        <w:ind w:left="720" w:hanging="480"/>
+      </w:pPr>
+    </w:lvl>
+    <w:lvl w:ilvl="1">
+      <w:start w:val="1"/>
+      <w:numFmt w:val="lowerLetter"/>
+      <w:lvlText w:val="%2)"/>
+      <w:lvlJc w:val="left"/>
+      <w:pPr>
+        <w:ind w:left="1440" w:hanging="480"/>
+      </w:pPr>
+    </w:lvl>
+    <w:lvl w:ilvl="2">
+      <w:start w:val="1"/>
+      <w:numFmt w:val="lowerLetter"/>
+      <w:lvlText w:val="%3)"/>
+      <w:lvlJc w:val="left"/>
+      <w:pPr>
+        <w:ind w:left="2160" w:hanging="480"/>
+      </w:pPr>
+    </w:lvl>
+    <w:lvl w:ilvl="3">
+      <w:start w:val="1"/>
+      <w:numFmt w:val="lowerLetter"/>
+      <w:lvlText w:val="%4)"/>
+      <w:lvlJc w:val="left"/>
+      <w:pPr>
+        <w:ind w:left="2880" w:hanging="480"/>
+      </w:pPr>
+    </w:lvl>
+    <w:lvl w:ilvl="4">
+      <w:start w:val="1"/>
+      <w:numFmt w:val="lowerLetter"/>
+      <w:lvlText w:val="%5)"/>
+      <w:lvlJc w:val="left"/>
+      <w:pPr>
+        <w:ind w:left="3600" w:hanging="480"/>
+      </w:pPr>
+    </w:lvl>
+    <w:lvl w:ilvl="5">
+      <w:start w:val="1"/>
+      <w:numFmt w:val="lowerLetter"/>
+      <w:lvlText w:val="%6)"/>
+      <w:lvlJc w:val="left"/>
+      <w:pPr>
+        <w:ind w:left="4320" w:hanging="480"/>
+      </w:pPr>
+    </w:lvl>
+    <w:lvl w:ilvl="6">
+      <w:start w:val="1"/>
+      <w:numFmt w:val="lowerLetter"/>
+      <w:lvlText w:val="%7)"/>
+      <w:lvlJc w:val="left"/>
+      <w:pPr>
+        <w:ind w:left="5040" w:hanging="480"/>
+      </w:pPr>
+    </w:lvl>
+    <w:lvl w:ilvl="7">
+      <w:start w:val="1"/>
+      <w:numFmt w:val="lowerLetter"/>
+      <w:lvlText w:val="%8)"/>
+      <w:lvlJc w:val="left"/>
+      <w:pPr>
+        <w:ind w:left="5760" w:hanging="480"/>
+      </w:pPr>
+    </w:lvl>
+    <w:lvl w:ilvl="8">
+      <w:start w:val="1"/>
+      <w:numFmt w:val="lowerLetter"/>
+      <w:lvlText w:val="%9)"/>
+      <w:lvlJc w:val="left"/>
+      <w:pPr>
+        <w:ind w:left="6480" w:hanging="480"/>
+      </w:pPr>
+    </w:lvl>
+  </w:abstractNum>
   <w:num w:numId="1000">
     <w:abstractNumId w:val="990"/>
+  </w:num>
+  <w:num w:numId="1001">
+    <w:abstractNumId w:val="99721"/>
+    <w:lvlOverride w:ilvl="0">
+      <w:startOverride w:val="1"/>
+    </w:lvlOverride>
+    <w:lvlOverride w:ilvl="1">
+      <w:startOverride w:val="1"/>
+    </w:lvlOverride>
+    <w:lvlOverride w:ilvl="2">
+      <w:startOverride w:val="1"/>
+    </w:lvlOverride>
+    <w:lvlOverride w:ilvl="3">
+      <w:startOverride w:val="1"/>
+    </w:lvlOverride>
+    <w:lvlOverride w:ilvl="4">
+      <w:startOverride w:val="1"/>
+    </w:lvlOverride>
+    <w:lvlOverride w:ilvl="5">
+      <w:startOverride w:val="1"/>
+    </w:lvlOverride>
+    <w:lvlOverride w:ilvl="6">
+      <w:startOverride w:val="1"/>
+    </w:lvlOverride>
+    <w:lvlOverride w:ilvl="7">
+      <w:startOverride w:val="1"/>
+    </w:lvlOverride>
+    <w:lvlOverride w:ilvl="8">
+      <w:startOverride w:val="1"/>
+    </w:lvlOverride>
   </w:num>
 </w:numbering>
 </file>

</xml_diff>

<commit_message>
arreglo ingreso a los dataset
</commit_message>
<xml_diff>
--- a/practica 3/practica-III.docx
+++ b/practica 3/practica-III.docx
@@ -86,6 +86,50 @@
     </w:p>
     <w:p>
       <w:pPr>
+        <w:pStyle w:val="FirstParagraph"/>
+      </w:pPr>
+      <w:r>
+        <w:t xml:space="preserve">El ejercicio en cuestión implica la realización de un análisis de regresión para determinar si existe</w:t>
+      </w:r>
+      <w:r>
+        <w:t xml:space="preserve"> </w:t>
+      </w:r>
+      <w:r>
+        <w:t xml:space="preserve">una relación entre el nivel de plomo en el suelo y la categoría del individuo, y si el nivel de plomo</w:t>
+      </w:r>
+      <w:r>
+        <w:t xml:space="preserve"> </w:t>
+      </w:r>
+      <w:r>
+        <w:t xml:space="preserve">en el suelo es un factor significativo para predecir los niveles altos de plomo en la sangre de los niños.</w:t>
+      </w:r>
+      <w:r>
+        <w:t xml:space="preserve"> </w:t>
+      </w:r>
+      <w:r>
+        <w:t xml:space="preserve">Se proporcionan la hipótesis nula y la alternativa, así como los valores de p, la ecuación de regresión y</w:t>
+      </w:r>
+      <w:r>
+        <w:t xml:space="preserve"> </w:t>
+      </w:r>
+      <w:r>
+        <w:t xml:space="preserve">las estadísticas relevantes. El objetivo principal es predecir los niveles altos de plomo en la sangre de los niños.</w:t>
+      </w:r>
+      <w:r>
+        <w:t xml:space="preserve"> </w:t>
+      </w:r>
+      <w:r>
+        <w:t xml:space="preserve">Como primer paso, se va a almacenar la informacion de las tablas en un excel para luego ser cargado y convertido a un</w:t>
+      </w:r>
+      <w:r>
+        <w:t xml:space="preserve"> </w:t>
+      </w:r>
+      <w:r>
+        <w:t xml:space="preserve">dataframe en R.</w:t>
+      </w:r>
+    </w:p>
+    <w:p>
+      <w:pPr>
         <w:pStyle w:val="SourceCode"/>
       </w:pPr>
       <w:r>
@@ -126,7 +170,7 @@
         <w:rPr>
           <w:rStyle w:val="OtherTok"/>
         </w:rPr>
-        <w:t xml:space="preserve">&lt;-</w:t>
+        <w:t xml:space="preserve">=</w:t>
       </w:r>
       <w:r>
         <w:rPr>
@@ -195,6 +239,340 @@
           <w:rStyle w:val="VerbatimChar"/>
         </w:rPr>
         <w:t xml:space="preserve">## [1] 139   2</w:t>
+      </w:r>
+    </w:p>
+    <w:p>
+      <w:pPr>
+        <w:pStyle w:val="FirstParagraph"/>
+      </w:pPr>
+      <w:r>
+        <w:t xml:space="preserve">Con la carga de los datos, como segundo paso se implementa el modelo de regresion logistica</w:t>
+      </w:r>
+    </w:p>
+    <w:p>
+      <w:pPr>
+        <w:pStyle w:val="SourceCode"/>
+      </w:pPr>
+      <w:r>
+        <w:rPr>
+          <w:rStyle w:val="CommentTok"/>
+        </w:rPr>
+        <w:t xml:space="preserve"># Crear la regresión logística</w:t>
+      </w:r>
+      <w:r>
+        <w:br/>
+      </w:r>
+      <w:r>
+        <w:rPr>
+          <w:rStyle w:val="NormalTok"/>
+        </w:rPr>
+        <w:t xml:space="preserve">modelo_logistico </w:t>
+      </w:r>
+      <w:r>
+        <w:rPr>
+          <w:rStyle w:val="OtherTok"/>
+        </w:rPr>
+        <w:t xml:space="preserve">=</w:t>
+      </w:r>
+      <w:r>
+        <w:rPr>
+          <w:rStyle w:val="NormalTok"/>
+        </w:rPr>
+        <w:t xml:space="preserve"> </w:t>
+      </w:r>
+      <w:r>
+        <w:rPr>
+          <w:rStyle w:val="FunctionTok"/>
+        </w:rPr>
+        <w:t xml:space="preserve">glm</w:t>
+      </w:r>
+      <w:r>
+        <w:rPr>
+          <w:rStyle w:val="NormalTok"/>
+        </w:rPr>
+        <w:t xml:space="preserve">(</w:t>
+      </w:r>
+      <w:r>
+        <w:br/>
+      </w:r>
+      <w:r>
+        <w:rPr>
+          <w:rStyle w:val="NormalTok"/>
+        </w:rPr>
+        <w:t xml:space="preserve">  Categoria_del_Individuo </w:t>
+      </w:r>
+      <w:r>
+        <w:rPr>
+          <w:rStyle w:val="SpecialCharTok"/>
+        </w:rPr>
+        <w:t xml:space="preserve">~</w:t>
+      </w:r>
+      <w:r>
+        <w:rPr>
+          <w:rStyle w:val="NormalTok"/>
+        </w:rPr>
+        <w:t xml:space="preserve"> Nivel_plomo_suelo,</w:t>
+      </w:r>
+      <w:r>
+        <w:br/>
+      </w:r>
+      <w:r>
+        <w:rPr>
+          <w:rStyle w:val="NormalTok"/>
+        </w:rPr>
+        <w:t xml:space="preserve">  </w:t>
+      </w:r>
+      <w:r>
+        <w:rPr>
+          <w:rStyle w:val="AttributeTok"/>
+        </w:rPr>
+        <w:t xml:space="preserve">data =</w:t>
+      </w:r>
+      <w:r>
+        <w:rPr>
+          <w:rStyle w:val="NormalTok"/>
+        </w:rPr>
+        <w:t xml:space="preserve"> datos,</w:t>
+      </w:r>
+      <w:r>
+        <w:br/>
+      </w:r>
+      <w:r>
+        <w:rPr>
+          <w:rStyle w:val="NormalTok"/>
+        </w:rPr>
+        <w:t xml:space="preserve">  </w:t>
+      </w:r>
+      <w:r>
+        <w:rPr>
+          <w:rStyle w:val="AttributeTok"/>
+        </w:rPr>
+        <w:t xml:space="preserve">family =</w:t>
+      </w:r>
+      <w:r>
+        <w:rPr>
+          <w:rStyle w:val="NormalTok"/>
+        </w:rPr>
+        <w:t xml:space="preserve"> </w:t>
+      </w:r>
+      <w:r>
+        <w:rPr>
+          <w:rStyle w:val="FunctionTok"/>
+        </w:rPr>
+        <w:t xml:space="preserve">binomial</w:t>
+      </w:r>
+      <w:r>
+        <w:rPr>
+          <w:rStyle w:val="NormalTok"/>
+        </w:rPr>
+        <w:t xml:space="preserve">(</w:t>
+      </w:r>
+      <w:r>
+        <w:rPr>
+          <w:rStyle w:val="AttributeTok"/>
+        </w:rPr>
+        <w:t xml:space="preserve">link =</w:t>
+      </w:r>
+      <w:r>
+        <w:rPr>
+          <w:rStyle w:val="NormalTok"/>
+        </w:rPr>
+        <w:t xml:space="preserve"> </w:t>
+      </w:r>
+      <w:r>
+        <w:rPr>
+          <w:rStyle w:val="StringTok"/>
+        </w:rPr>
+        <w:t xml:space="preserve">"logit"</w:t>
+      </w:r>
+      <w:r>
+        <w:rPr>
+          <w:rStyle w:val="NormalTok"/>
+        </w:rPr>
+        <w:t xml:space="preserve">)</w:t>
+      </w:r>
+      <w:r>
+        <w:br/>
+      </w:r>
+      <w:r>
+        <w:rPr>
+          <w:rStyle w:val="NormalTok"/>
+        </w:rPr>
+        <w:t xml:space="preserve">)</w:t>
+      </w:r>
+      <w:r>
+        <w:br/>
+      </w:r>
+      <w:r>
+        <w:rPr>
+          <w:rStyle w:val="CommentTok"/>
+        </w:rPr>
+        <w:t xml:space="preserve"># Obtener la razón de grados de probabilidad</w:t>
+      </w:r>
+      <w:r>
+        <w:br/>
+      </w:r>
+      <w:r>
+        <w:rPr>
+          <w:rStyle w:val="NormalTok"/>
+        </w:rPr>
+        <w:t xml:space="preserve">coeficientes </w:t>
+      </w:r>
+      <w:r>
+        <w:rPr>
+          <w:rStyle w:val="OtherTok"/>
+        </w:rPr>
+        <w:t xml:space="preserve">=</w:t>
+      </w:r>
+      <w:r>
+        <w:rPr>
+          <w:rStyle w:val="NormalTok"/>
+        </w:rPr>
+        <w:t xml:space="preserve"> </w:t>
+      </w:r>
+      <w:r>
+        <w:rPr>
+          <w:rStyle w:val="FunctionTok"/>
+        </w:rPr>
+        <w:t xml:space="preserve">coef</w:t>
+      </w:r>
+      <w:r>
+        <w:rPr>
+          <w:rStyle w:val="NormalTok"/>
+        </w:rPr>
+        <w:t xml:space="preserve">(modelo_logistico)</w:t>
+      </w:r>
+      <w:r>
+        <w:br/>
+      </w:r>
+      <w:r>
+        <w:rPr>
+          <w:rStyle w:val="FunctionTok"/>
+        </w:rPr>
+        <w:t xml:space="preserve">exp</w:t>
+      </w:r>
+      <w:r>
+        <w:rPr>
+          <w:rStyle w:val="NormalTok"/>
+        </w:rPr>
+        <w:t xml:space="preserve">(coeficientes[</w:t>
+      </w:r>
+      <w:r>
+        <w:rPr>
+          <w:rStyle w:val="StringTok"/>
+        </w:rPr>
+        <w:t xml:space="preserve">"Nivel_plomo_suelo"</w:t>
+      </w:r>
+      <w:r>
+        <w:rPr>
+          <w:rStyle w:val="NormalTok"/>
+        </w:rPr>
+        <w:t xml:space="preserve">])</w:t>
+      </w:r>
+    </w:p>
+    <w:p>
+      <w:pPr>
+        <w:pStyle w:val="SourceCode"/>
+      </w:pPr>
+      <w:r>
+        <w:rPr>
+          <w:rStyle w:val="VerbatimChar"/>
+        </w:rPr>
+        <w:t xml:space="preserve">## Nivel_plomo_suelo </w:t>
+      </w:r>
+      <w:r>
+        <w:br/>
+      </w:r>
+      <w:r>
+        <w:rPr>
+          <w:rStyle w:val="VerbatimChar"/>
+        </w:rPr>
+        <w:t xml:space="preserve">##          1.002747</w:t>
+      </w:r>
+    </w:p>
+    <w:p>
+      <w:pPr>
+        <w:pStyle w:val="SourceCode"/>
+      </w:pPr>
+      <w:r>
+        <w:rPr>
+          <w:rStyle w:val="CommentTok"/>
+        </w:rPr>
+        <w:t xml:space="preserve"># Compara la razón de grados de probabilidad contra la que obtuvieron los autores (14.25)</w:t>
+      </w:r>
+      <w:r>
+        <w:br/>
+      </w:r>
+      <w:r>
+        <w:br/>
+      </w:r>
+      <w:r>
+        <w:rPr>
+          <w:rStyle w:val="CommentTok"/>
+        </w:rPr>
+        <w:t xml:space="preserve"># Realizar la prueba de significancia</w:t>
+      </w:r>
+      <w:r>
+        <w:br/>
+      </w:r>
+      <w:r>
+        <w:rPr>
+          <w:rStyle w:val="FunctionTok"/>
+        </w:rPr>
+        <w:t xml:space="preserve">summary</w:t>
+      </w:r>
+      <w:r>
+        <w:rPr>
+          <w:rStyle w:val="NormalTok"/>
+        </w:rPr>
+        <w:t xml:space="preserve">(modelo_logistico)</w:t>
+      </w:r>
+      <w:r>
+        <w:rPr>
+          <w:rStyle w:val="SpecialCharTok"/>
+        </w:rPr>
+        <w:t xml:space="preserve">$</w:t>
+      </w:r>
+      <w:r>
+        <w:rPr>
+          <w:rStyle w:val="NormalTok"/>
+        </w:rPr>
+        <w:t xml:space="preserve">coefficients[</w:t>
+      </w:r>
+      <w:r>
+        <w:rPr>
+          <w:rStyle w:val="StringTok"/>
+        </w:rPr>
+        <w:t xml:space="preserve">"Nivel_plomo_suelo"</w:t>
+      </w:r>
+      <w:r>
+        <w:rPr>
+          <w:rStyle w:val="NormalTok"/>
+        </w:rPr>
+        <w:t xml:space="preserve">, </w:t>
+      </w:r>
+      <w:r>
+        <w:rPr>
+          <w:rStyle w:val="StringTok"/>
+        </w:rPr>
+        <w:t xml:space="preserve">"Pr(&gt;|z|)"</w:t>
+      </w:r>
+      <w:r>
+        <w:rPr>
+          <w:rStyle w:val="NormalTok"/>
+        </w:rPr>
+        <w:t xml:space="preserve">]</w:t>
+      </w:r>
+    </w:p>
+    <w:p>
+      <w:pPr>
+        <w:pStyle w:val="SourceCode"/>
+      </w:pPr>
+      <w:r>
+        <w:rPr>
+          <w:rStyle w:val="VerbatimChar"/>
+        </w:rPr>
+        <w:t xml:space="preserve">## [1] 4.601328e-07</w:t>
       </w:r>
     </w:p>
     <w:p>
@@ -808,6 +1186,46 @@
         <w:t xml:space="preserve">Punto 4</w:t>
       </w:r>
     </w:p>
+    <w:p>
+      <w:pPr>
+        <w:pStyle w:val="SourceCode"/>
+      </w:pPr>
+      <w:r>
+        <w:rPr>
+          <w:rStyle w:val="FunctionTok"/>
+        </w:rPr>
+        <w:t xml:space="preserve">cat</w:t>
+      </w:r>
+      <w:r>
+        <w:rPr>
+          <w:rStyle w:val="NormalTok"/>
+        </w:rPr>
+        <w:t xml:space="preserve">(</w:t>
+      </w:r>
+      <w:r>
+        <w:rPr>
+          <w:rStyle w:val="StringTok"/>
+        </w:rPr>
+        <w:t xml:space="preserve">'hola'</w:t>
+      </w:r>
+      <w:r>
+        <w:rPr>
+          <w:rStyle w:val="NormalTok"/>
+        </w:rPr>
+        <w:t xml:space="preserve">)</w:t>
+      </w:r>
+    </w:p>
+    <w:p>
+      <w:pPr>
+        <w:pStyle w:val="SourceCode"/>
+      </w:pPr>
+      <w:r>
+        <w:rPr>
+          <w:rStyle w:val="VerbatimChar"/>
+        </w:rPr>
+        <w:t xml:space="preserve">## hola</w:t>
+      </w:r>
+    </w:p>
     <w:bookmarkEnd w:id="23"/>
     <w:bookmarkStart w:id="24" w:name="punto-5"/>
     <w:p>
@@ -816,6 +1234,46 @@
       </w:pPr>
       <w:r>
         <w:t xml:space="preserve">Punto 5</w:t>
+      </w:r>
+    </w:p>
+    <w:p>
+      <w:pPr>
+        <w:pStyle w:val="SourceCode"/>
+      </w:pPr>
+      <w:r>
+        <w:rPr>
+          <w:rStyle w:val="FunctionTok"/>
+        </w:rPr>
+        <w:t xml:space="preserve">cat</w:t>
+      </w:r>
+      <w:r>
+        <w:rPr>
+          <w:rStyle w:val="NormalTok"/>
+        </w:rPr>
+        <w:t xml:space="preserve">(</w:t>
+      </w:r>
+      <w:r>
+        <w:rPr>
+          <w:rStyle w:val="StringTok"/>
+        </w:rPr>
+        <w:t xml:space="preserve">'hola'</w:t>
+      </w:r>
+      <w:r>
+        <w:rPr>
+          <w:rStyle w:val="NormalTok"/>
+        </w:rPr>
+        <w:t xml:space="preserve">)</w:t>
+      </w:r>
+    </w:p>
+    <w:p>
+      <w:pPr>
+        <w:pStyle w:val="SourceCode"/>
+      </w:pPr>
+      <w:r>
+        <w:rPr>
+          <w:rStyle w:val="VerbatimChar"/>
+        </w:rPr>
+        <w:t xml:space="preserve">## hola</w:t>
       </w:r>
     </w:p>
     <w:bookmarkEnd w:id="24"/>

</xml_diff>

<commit_message>
terminacion del punto 1 a excepcion del apartado j y h
</commit_message>
<xml_diff>
--- a/practica 3/practica-III.docx
+++ b/practica 3/practica-III.docx
@@ -75,7 +75,7 @@
         <w:br w:type="page"/>
       </w:r>
     </w:p>
-    <w:bookmarkStart w:id="20" w:name="punto-1"/>
+    <w:bookmarkStart w:id="24" w:name="punto-1"/>
     <w:p>
       <w:pPr>
         <w:pStyle w:val="Heading1"/>
@@ -243,10 +243,104 @@
     </w:p>
     <w:p>
       <w:pPr>
+        <w:pStyle w:val="SourceCode"/>
+      </w:pPr>
+      <w:r>
+        <w:rPr>
+          <w:rStyle w:val="FunctionTok"/>
+        </w:rPr>
+        <w:t xml:space="preserve">head</w:t>
+      </w:r>
+      <w:r>
+        <w:rPr>
+          <w:rStyle w:val="NormalTok"/>
+        </w:rPr>
+        <w:t xml:space="preserve">(datos)</w:t>
+      </w:r>
+    </w:p>
+    <w:p>
+      <w:pPr>
+        <w:pStyle w:val="SourceCode"/>
+      </w:pPr>
+      <w:r>
+        <w:rPr>
+          <w:rStyle w:val="VerbatimChar"/>
+        </w:rPr>
+        <w:t xml:space="preserve">##   Categoria_del_Individuo Nivel_plomo_suelo</w:t>
+      </w:r>
+      <w:r>
+        <w:br/>
+      </w:r>
+      <w:r>
+        <w:rPr>
+          <w:rStyle w:val="VerbatimChar"/>
+        </w:rPr>
+        <w:t xml:space="preserve">## 1                       1              1290</w:t>
+      </w:r>
+      <w:r>
+        <w:br/>
+      </w:r>
+      <w:r>
+        <w:rPr>
+          <w:rStyle w:val="VerbatimChar"/>
+        </w:rPr>
+        <w:t xml:space="preserve">## 2                       0                90</w:t>
+      </w:r>
+      <w:r>
+        <w:br/>
+      </w:r>
+      <w:r>
+        <w:rPr>
+          <w:rStyle w:val="VerbatimChar"/>
+        </w:rPr>
+        <w:t xml:space="preserve">## 3                       1               894</w:t>
+      </w:r>
+      <w:r>
+        <w:br/>
+      </w:r>
+      <w:r>
+        <w:rPr>
+          <w:rStyle w:val="VerbatimChar"/>
+        </w:rPr>
+        <w:t xml:space="preserve">## 4                       0               193</w:t>
+      </w:r>
+      <w:r>
+        <w:br/>
+      </w:r>
+      <w:r>
+        <w:rPr>
+          <w:rStyle w:val="VerbatimChar"/>
+        </w:rPr>
+        <w:t xml:space="preserve">## 5                       1              1410</w:t>
+      </w:r>
+      <w:r>
+        <w:br/>
+      </w:r>
+      <w:r>
+        <w:rPr>
+          <w:rStyle w:val="VerbatimChar"/>
+        </w:rPr>
+        <w:t xml:space="preserve">## 6                       1               410</w:t>
+      </w:r>
+    </w:p>
+    <w:p>
+      <w:pPr>
         <w:pStyle w:val="FirstParagraph"/>
       </w:pPr>
       <w:r>
-        <w:t xml:space="preserve">Con la carga de los datos, como segundo paso se implementa el modelo de regresion logistica</w:t>
+        <w:t xml:space="preserve">Con la carga de los datos, como segundo paso se implementa el modelo de regresion logistica. Cabe resaltar que</w:t>
+      </w:r>
+      <w:r>
+        <w:t xml:space="preserve"> </w:t>
+      </w:r>
+      <w:r>
+        <w:t xml:space="preserve">es importante especificar el tipo de enlace en la modelación logística ya que afecta directamente la interpretación</w:t>
+      </w:r>
+      <w:r>
+        <w:t xml:space="preserve"> </w:t>
+      </w:r>
+      <w:r>
+        <w:t xml:space="preserve">de los coeficientes del modelo y los resultados obtenidos.</w:t>
       </w:r>
     </w:p>
     <w:p>
@@ -407,6 +501,241 @@
         <w:rPr>
           <w:rStyle w:val="CommentTok"/>
         </w:rPr>
+        <w:t xml:space="preserve">#modelo general</w:t>
+      </w:r>
+      <w:r>
+        <w:br/>
+      </w:r>
+      <w:r>
+        <w:rPr>
+          <w:rStyle w:val="FunctionTok"/>
+        </w:rPr>
+        <w:t xml:space="preserve">summary</w:t>
+      </w:r>
+      <w:r>
+        <w:rPr>
+          <w:rStyle w:val="NormalTok"/>
+        </w:rPr>
+        <w:t xml:space="preserve">(modelo_logistico)</w:t>
+      </w:r>
+    </w:p>
+    <w:p>
+      <w:pPr>
+        <w:pStyle w:val="SourceCode"/>
+      </w:pPr>
+      <w:r>
+        <w:rPr>
+          <w:rStyle w:val="VerbatimChar"/>
+        </w:rPr>
+        <w:t xml:space="preserve">## </w:t>
+      </w:r>
+      <w:r>
+        <w:br/>
+      </w:r>
+      <w:r>
+        <w:rPr>
+          <w:rStyle w:val="VerbatimChar"/>
+        </w:rPr>
+        <w:t xml:space="preserve">## Call:</w:t>
+      </w:r>
+      <w:r>
+        <w:br/>
+      </w:r>
+      <w:r>
+        <w:rPr>
+          <w:rStyle w:val="VerbatimChar"/>
+        </w:rPr>
+        <w:t xml:space="preserve">## glm(formula = Categoria_del_Individuo ~ Nivel_plomo_suelo, family = binomial(link = "logit"), </w:t>
+      </w:r>
+      <w:r>
+        <w:br/>
+      </w:r>
+      <w:r>
+        <w:rPr>
+          <w:rStyle w:val="VerbatimChar"/>
+        </w:rPr>
+        <w:t xml:space="preserve">##     data = datos)</w:t>
+      </w:r>
+      <w:r>
+        <w:br/>
+      </w:r>
+      <w:r>
+        <w:rPr>
+          <w:rStyle w:val="VerbatimChar"/>
+        </w:rPr>
+        <w:t xml:space="preserve">## </w:t>
+      </w:r>
+      <w:r>
+        <w:br/>
+      </w:r>
+      <w:r>
+        <w:rPr>
+          <w:rStyle w:val="VerbatimChar"/>
+        </w:rPr>
+        <w:t xml:space="preserve">## Deviance Residuals: </w:t>
+      </w:r>
+      <w:r>
+        <w:br/>
+      </w:r>
+      <w:r>
+        <w:rPr>
+          <w:rStyle w:val="VerbatimChar"/>
+        </w:rPr>
+        <w:t xml:space="preserve">##      Min        1Q    Median        3Q       Max  </w:t>
+      </w:r>
+      <w:r>
+        <w:br/>
+      </w:r>
+      <w:r>
+        <w:rPr>
+          <w:rStyle w:val="VerbatimChar"/>
+        </w:rPr>
+        <w:t xml:space="preserve">## -2.27743  -0.80117   0.05973   0.85069   1.80313  </w:t>
+      </w:r>
+      <w:r>
+        <w:br/>
+      </w:r>
+      <w:r>
+        <w:rPr>
+          <w:rStyle w:val="VerbatimChar"/>
+        </w:rPr>
+        <w:t xml:space="preserve">## </w:t>
+      </w:r>
+      <w:r>
+        <w:br/>
+      </w:r>
+      <w:r>
+        <w:rPr>
+          <w:rStyle w:val="VerbatimChar"/>
+        </w:rPr>
+        <w:t xml:space="preserve">## Coefficients:</w:t>
+      </w:r>
+      <w:r>
+        <w:br/>
+      </w:r>
+      <w:r>
+        <w:rPr>
+          <w:rStyle w:val="VerbatimChar"/>
+        </w:rPr>
+        <w:t xml:space="preserve">##                    Estimate Std. Error z value Pr(&gt;|z|)    </w:t>
+      </w:r>
+      <w:r>
+        <w:br/>
+      </w:r>
+      <w:r>
+        <w:rPr>
+          <w:rStyle w:val="VerbatimChar"/>
+        </w:rPr>
+        <w:t xml:space="preserve">## (Intercept)       -1.516206   0.339557  -4.465  8.0e-06 ***</w:t>
+      </w:r>
+      <w:r>
+        <w:br/>
+      </w:r>
+      <w:r>
+        <w:rPr>
+          <w:rStyle w:val="VerbatimChar"/>
+        </w:rPr>
+        <w:t xml:space="preserve">## Nivel_plomo_suelo  0.002743   0.000544   5.042  4.6e-07 ***</w:t>
+      </w:r>
+      <w:r>
+        <w:br/>
+      </w:r>
+      <w:r>
+        <w:rPr>
+          <w:rStyle w:val="VerbatimChar"/>
+        </w:rPr>
+        <w:t xml:space="preserve">## ---</w:t>
+      </w:r>
+      <w:r>
+        <w:br/>
+      </w:r>
+      <w:r>
+        <w:rPr>
+          <w:rStyle w:val="VerbatimChar"/>
+        </w:rPr>
+        <w:t xml:space="preserve">## Signif. codes:  0 '***' 0.001 '**' 0.01 '*' 0.05 '.' 0.1 ' ' 1</w:t>
+      </w:r>
+      <w:r>
+        <w:br/>
+      </w:r>
+      <w:r>
+        <w:rPr>
+          <w:rStyle w:val="VerbatimChar"/>
+        </w:rPr>
+        <w:t xml:space="preserve">## </w:t>
+      </w:r>
+      <w:r>
+        <w:br/>
+      </w:r>
+      <w:r>
+        <w:rPr>
+          <w:rStyle w:val="VerbatimChar"/>
+        </w:rPr>
+        <w:t xml:space="preserve">## (Dispersion parameter for binomial family taken to be 1)</w:t>
+      </w:r>
+      <w:r>
+        <w:br/>
+      </w:r>
+      <w:r>
+        <w:rPr>
+          <w:rStyle w:val="VerbatimChar"/>
+        </w:rPr>
+        <w:t xml:space="preserve">## </w:t>
+      </w:r>
+      <w:r>
+        <w:br/>
+      </w:r>
+      <w:r>
+        <w:rPr>
+          <w:rStyle w:val="VerbatimChar"/>
+        </w:rPr>
+        <w:t xml:space="preserve">##     Null deviance: 191.82  on 138  degrees of freedom</w:t>
+      </w:r>
+      <w:r>
+        <w:br/>
+      </w:r>
+      <w:r>
+        <w:rPr>
+          <w:rStyle w:val="VerbatimChar"/>
+        </w:rPr>
+        <w:t xml:space="preserve">## Residual deviance: 140.24  on 137  degrees of freedom</w:t>
+      </w:r>
+      <w:r>
+        <w:br/>
+      </w:r>
+      <w:r>
+        <w:rPr>
+          <w:rStyle w:val="VerbatimChar"/>
+        </w:rPr>
+        <w:t xml:space="preserve">## AIC: 144.24</w:t>
+      </w:r>
+      <w:r>
+        <w:br/>
+      </w:r>
+      <w:r>
+        <w:rPr>
+          <w:rStyle w:val="VerbatimChar"/>
+        </w:rPr>
+        <w:t xml:space="preserve">## </w:t>
+      </w:r>
+      <w:r>
+        <w:br/>
+      </w:r>
+      <w:r>
+        <w:rPr>
+          <w:rStyle w:val="VerbatimChar"/>
+        </w:rPr>
+        <w:t xml:space="preserve">## Number of Fisher Scoring iterations: 6</w:t>
+      </w:r>
+    </w:p>
+    <w:p>
+      <w:pPr>
+        <w:pStyle w:val="SourceCode"/>
+      </w:pPr>
+      <w:r>
+        <w:rPr>
+          <w:rStyle w:val="CommentTok"/>
+        </w:rPr>
         <w:t xml:space="preserve"># Obtener la razón de grados de probabilidad</w:t>
       </w:r>
       <w:r>
@@ -447,6 +776,24 @@
       </w:r>
       <w:r>
         <w:rPr>
+          <w:rStyle w:val="NormalTok"/>
+        </w:rPr>
+        <w:t xml:space="preserve">razon_encontrada </w:t>
+      </w:r>
+      <w:r>
+        <w:rPr>
+          <w:rStyle w:val="OtherTok"/>
+        </w:rPr>
+        <w:t xml:space="preserve">=</w:t>
+      </w:r>
+      <w:r>
+        <w:rPr>
+          <w:rStyle w:val="NormalTok"/>
+        </w:rPr>
+        <w:t xml:space="preserve"> </w:t>
+      </w:r>
+      <w:r>
+        <w:rPr>
           <w:rStyle w:val="FunctionTok"/>
         </w:rPr>
         <w:t xml:space="preserve">exp</w:t>
@@ -469,6 +816,15 @@
         </w:rPr>
         <w:t xml:space="preserve">])</w:t>
       </w:r>
+      <w:r>
+        <w:br/>
+      </w:r>
+      <w:r>
+        <w:rPr>
+          <w:rStyle w:val="NormalTok"/>
+        </w:rPr>
+        <w:t xml:space="preserve">razon_encontrada</w:t>
+      </w:r>
     </w:p>
     <w:p>
       <w:pPr>
@@ -504,6 +860,30 @@
         <w:br/>
       </w:r>
       <w:r>
+        <w:rPr>
+          <w:rStyle w:val="NormalTok"/>
+        </w:rPr>
+        <w:t xml:space="preserve">razon_autores </w:t>
+      </w:r>
+      <w:r>
+        <w:rPr>
+          <w:rStyle w:val="OtherTok"/>
+        </w:rPr>
+        <w:t xml:space="preserve">=</w:t>
+      </w:r>
+      <w:r>
+        <w:rPr>
+          <w:rStyle w:val="NormalTok"/>
+        </w:rPr>
+        <w:t xml:space="preserve"> </w:t>
+      </w:r>
+      <w:r>
+        <w:rPr>
+          <w:rStyle w:val="FloatTok"/>
+        </w:rPr>
+        <w:t xml:space="preserve">14.25</w:t>
+      </w:r>
+      <w:r>
         <w:br/>
       </w:r>
       <w:r>
@@ -573,6 +953,608 @@
           <w:rStyle w:val="VerbatimChar"/>
         </w:rPr>
         <w:t xml:space="preserve">## [1] 4.601328e-07</w:t>
+      </w:r>
+    </w:p>
+    <w:p>
+      <w:pPr>
+        <w:pStyle w:val="FirstParagraph"/>
+      </w:pPr>
+      <w:r>
+        <w:t xml:space="preserve">La razón de grados de probabilidad obtenida es de 1.002, lo que indica que por cada diez veces que aumenta el nivel de</w:t>
+      </w:r>
+      <w:r>
+        <w:t xml:space="preserve"> </w:t>
+      </w:r>
+      <w:r>
+        <w:t xml:space="preserve">plomo en la tierra, la proporción relativa de casos con respecto a los grupos de control aumenta en un 0.1.</w:t>
+      </w:r>
+      <w:r>
+        <w:t xml:space="preserve"> </w:t>
+      </w:r>
+      <w:r>
+        <w:t xml:space="preserve">Este resultado difiere del obtenido por los autores del estudio (14.25).</w:t>
+      </w:r>
+      <w:r>
+        <w:t xml:space="preserve"> </w:t>
+      </w:r>
+      <w:r>
+        <w:t xml:space="preserve">El valor de p obtenido es</w:t>
+      </w:r>
+      <w:r>
+        <w:t xml:space="preserve"> </w:t>
+      </w:r>
+      <m:oMath>
+        <m:r>
+          <m:t>4.601328</m:t>
+        </m:r>
+        <m:r>
+          <m:rPr>
+            <m:sty m:val="p"/>
+          </m:rPr>
+          <m:t>*</m:t>
+        </m:r>
+        <m:sSup>
+          <m:e>
+            <m:r>
+              <m:t>10</m:t>
+            </m:r>
+          </m:e>
+          <m:sup>
+            <m:r>
+              <m:rPr>
+                <m:sty m:val="p"/>
+              </m:rPr>
+              <m:t>−</m:t>
+            </m:r>
+            <m:r>
+              <m:t>07</m:t>
+            </m:r>
+          </m:sup>
+        </m:sSup>
+      </m:oMath>
+      <w:r>
+        <w:t xml:space="preserve">, lo que indica que el nivel de plomo en la tierra es un factor significativo para</w:t>
+      </w:r>
+      <w:r>
+        <w:t xml:space="preserve"> </w:t>
+      </w:r>
+      <w:r>
+        <w:t xml:space="preserve">predecir los niveles altos de plomo en la sangre de los niños.</w:t>
+      </w:r>
+      <w:r>
+        <w:t xml:space="preserve"> </w:t>
+      </w:r>
+      <w:r>
+        <w:t xml:space="preserve"> </w:t>
+      </w:r>
+      <w:r>
+        <w:t xml:space="preserve">Las grafica del modelo es el siguiente</w:t>
+      </w:r>
+    </w:p>
+    <w:p>
+      <w:pPr>
+        <w:pStyle w:val="SourceCode"/>
+      </w:pPr>
+      <w:r>
+        <w:rPr>
+          <w:rStyle w:val="FunctionTok"/>
+        </w:rPr>
+        <w:t xml:space="preserve">library</w:t>
+      </w:r>
+      <w:r>
+        <w:rPr>
+          <w:rStyle w:val="NormalTok"/>
+        </w:rPr>
+        <w:t xml:space="preserve">(ggplot2)</w:t>
+      </w:r>
+      <w:r>
+        <w:br/>
+      </w:r>
+      <w:r>
+        <w:rPr>
+          <w:rStyle w:val="FunctionTok"/>
+        </w:rPr>
+        <w:t xml:space="preserve">ggplot</w:t>
+      </w:r>
+      <w:r>
+        <w:rPr>
+          <w:rStyle w:val="NormalTok"/>
+        </w:rPr>
+        <w:t xml:space="preserve">(</w:t>
+      </w:r>
+      <w:r>
+        <w:rPr>
+          <w:rStyle w:val="AttributeTok"/>
+        </w:rPr>
+        <w:t xml:space="preserve">data =</w:t>
+      </w:r>
+      <w:r>
+        <w:rPr>
+          <w:rStyle w:val="NormalTok"/>
+        </w:rPr>
+        <w:t xml:space="preserve"> datos, </w:t>
+      </w:r>
+      <w:r>
+        <w:rPr>
+          <w:rStyle w:val="FunctionTok"/>
+        </w:rPr>
+        <w:t xml:space="preserve">aes</w:t>
+      </w:r>
+      <w:r>
+        <w:rPr>
+          <w:rStyle w:val="NormalTok"/>
+        </w:rPr>
+        <w:t xml:space="preserve">(</w:t>
+      </w:r>
+      <w:r>
+        <w:rPr>
+          <w:rStyle w:val="AttributeTok"/>
+        </w:rPr>
+        <w:t xml:space="preserve">x =</w:t>
+      </w:r>
+      <w:r>
+        <w:rPr>
+          <w:rStyle w:val="NormalTok"/>
+        </w:rPr>
+        <w:t xml:space="preserve"> Nivel_plomo_suelo, </w:t>
+      </w:r>
+      <w:r>
+        <w:rPr>
+          <w:rStyle w:val="AttributeTok"/>
+        </w:rPr>
+        <w:t xml:space="preserve">y =</w:t>
+      </w:r>
+      <w:r>
+        <w:rPr>
+          <w:rStyle w:val="NormalTok"/>
+        </w:rPr>
+        <w:t xml:space="preserve"> Categoria_del_Individuo)) </w:t>
+      </w:r>
+      <w:r>
+        <w:rPr>
+          <w:rStyle w:val="SpecialCharTok"/>
+        </w:rPr>
+        <w:t xml:space="preserve">+</w:t>
+      </w:r>
+      <w:r>
+        <w:br/>
+      </w:r>
+      <w:r>
+        <w:rPr>
+          <w:rStyle w:val="NormalTok"/>
+        </w:rPr>
+        <w:t xml:space="preserve">  </w:t>
+      </w:r>
+      <w:r>
+        <w:rPr>
+          <w:rStyle w:val="FunctionTok"/>
+        </w:rPr>
+        <w:t xml:space="preserve">geom_point</w:t>
+      </w:r>
+      <w:r>
+        <w:rPr>
+          <w:rStyle w:val="NormalTok"/>
+        </w:rPr>
+        <w:t xml:space="preserve">(</w:t>
+      </w:r>
+      <w:r>
+        <w:rPr>
+          <w:rStyle w:val="FunctionTok"/>
+        </w:rPr>
+        <w:t xml:space="preserve">aes</w:t>
+      </w:r>
+      <w:r>
+        <w:rPr>
+          <w:rStyle w:val="NormalTok"/>
+        </w:rPr>
+        <w:t xml:space="preserve">(</w:t>
+      </w:r>
+      <w:r>
+        <w:rPr>
+          <w:rStyle w:val="AttributeTok"/>
+        </w:rPr>
+        <w:t xml:space="preserve">color =</w:t>
+      </w:r>
+      <w:r>
+        <w:rPr>
+          <w:rStyle w:val="NormalTok"/>
+        </w:rPr>
+        <w:t xml:space="preserve"> </w:t>
+      </w:r>
+      <w:r>
+        <w:rPr>
+          <w:rStyle w:val="FunctionTok"/>
+        </w:rPr>
+        <w:t xml:space="preserve">as.factor</w:t>
+      </w:r>
+      <w:r>
+        <w:rPr>
+          <w:rStyle w:val="NormalTok"/>
+        </w:rPr>
+        <w:t xml:space="preserve">(Categoria_del_Individuo)), </w:t>
+      </w:r>
+      <w:r>
+        <w:rPr>
+          <w:rStyle w:val="AttributeTok"/>
+        </w:rPr>
+        <w:t xml:space="preserve">shape =</w:t>
+      </w:r>
+      <w:r>
+        <w:rPr>
+          <w:rStyle w:val="NormalTok"/>
+        </w:rPr>
+        <w:t xml:space="preserve"> </w:t>
+      </w:r>
+      <w:r>
+        <w:rPr>
+          <w:rStyle w:val="DecValTok"/>
+        </w:rPr>
+        <w:t xml:space="preserve">1</w:t>
+      </w:r>
+      <w:r>
+        <w:rPr>
+          <w:rStyle w:val="NormalTok"/>
+        </w:rPr>
+        <w:t xml:space="preserve">) </w:t>
+      </w:r>
+      <w:r>
+        <w:rPr>
+          <w:rStyle w:val="SpecialCharTok"/>
+        </w:rPr>
+        <w:t xml:space="preserve">+</w:t>
+      </w:r>
+      <w:r>
+        <w:br/>
+      </w:r>
+      <w:r>
+        <w:rPr>
+          <w:rStyle w:val="NormalTok"/>
+        </w:rPr>
+        <w:t xml:space="preserve">  </w:t>
+      </w:r>
+      <w:r>
+        <w:rPr>
+          <w:rStyle w:val="FunctionTok"/>
+        </w:rPr>
+        <w:t xml:space="preserve">stat_function</w:t>
+      </w:r>
+      <w:r>
+        <w:rPr>
+          <w:rStyle w:val="NormalTok"/>
+        </w:rPr>
+        <w:t xml:space="preserve">(</w:t>
+      </w:r>
+      <w:r>
+        <w:rPr>
+          <w:rStyle w:val="AttributeTok"/>
+        </w:rPr>
+        <w:t xml:space="preserve">fun =</w:t>
+      </w:r>
+      <w:r>
+        <w:rPr>
+          <w:rStyle w:val="NormalTok"/>
+        </w:rPr>
+        <w:t xml:space="preserve"> </w:t>
+      </w:r>
+      <w:r>
+        <w:rPr>
+          <w:rStyle w:val="ControlFlowTok"/>
+        </w:rPr>
+        <w:t xml:space="preserve">function</w:t>
+      </w:r>
+      <w:r>
+        <w:rPr>
+          <w:rStyle w:val="NormalTok"/>
+        </w:rPr>
+        <w:t xml:space="preserve">(x){</w:t>
+      </w:r>
+      <w:r>
+        <w:rPr>
+          <w:rStyle w:val="FunctionTok"/>
+        </w:rPr>
+        <w:t xml:space="preserve">predict</w:t>
+      </w:r>
+      <w:r>
+        <w:rPr>
+          <w:rStyle w:val="NormalTok"/>
+        </w:rPr>
+        <w:t xml:space="preserve">(modelo_logistico,</w:t>
+      </w:r>
+      <w:r>
+        <w:br/>
+      </w:r>
+      <w:r>
+        <w:rPr>
+          <w:rStyle w:val="NormalTok"/>
+        </w:rPr>
+        <w:t xml:space="preserve">                                          </w:t>
+      </w:r>
+      <w:r>
+        <w:rPr>
+          <w:rStyle w:val="AttributeTok"/>
+        </w:rPr>
+        <w:t xml:space="preserve">newdata =</w:t>
+      </w:r>
+      <w:r>
+        <w:rPr>
+          <w:rStyle w:val="NormalTok"/>
+        </w:rPr>
+        <w:t xml:space="preserve"> </w:t>
+      </w:r>
+      <w:r>
+        <w:rPr>
+          <w:rStyle w:val="FunctionTok"/>
+        </w:rPr>
+        <w:t xml:space="preserve">data.frame</w:t>
+      </w:r>
+      <w:r>
+        <w:rPr>
+          <w:rStyle w:val="NormalTok"/>
+        </w:rPr>
+        <w:t xml:space="preserve">(</w:t>
+      </w:r>
+      <w:r>
+        <w:rPr>
+          <w:rStyle w:val="AttributeTok"/>
+        </w:rPr>
+        <w:t xml:space="preserve">Nivel_plomo_suelo =</w:t>
+      </w:r>
+      <w:r>
+        <w:rPr>
+          <w:rStyle w:val="NormalTok"/>
+        </w:rPr>
+        <w:t xml:space="preserve"> x),</w:t>
+      </w:r>
+      <w:r>
+        <w:br/>
+      </w:r>
+      <w:r>
+        <w:rPr>
+          <w:rStyle w:val="NormalTok"/>
+        </w:rPr>
+        <w:t xml:space="preserve">                                          </w:t>
+      </w:r>
+      <w:r>
+        <w:rPr>
+          <w:rStyle w:val="AttributeTok"/>
+        </w:rPr>
+        <w:t xml:space="preserve">type =</w:t>
+      </w:r>
+      <w:r>
+        <w:rPr>
+          <w:rStyle w:val="NormalTok"/>
+        </w:rPr>
+        <w:t xml:space="preserve"> </w:t>
+      </w:r>
+      <w:r>
+        <w:rPr>
+          <w:rStyle w:val="StringTok"/>
+        </w:rPr>
+        <w:t xml:space="preserve">"response"</w:t>
+      </w:r>
+      <w:r>
+        <w:rPr>
+          <w:rStyle w:val="NormalTok"/>
+        </w:rPr>
+        <w:t xml:space="preserve">)}) </w:t>
+      </w:r>
+      <w:r>
+        <w:rPr>
+          <w:rStyle w:val="SpecialCharTok"/>
+        </w:rPr>
+        <w:t xml:space="preserve">+</w:t>
+      </w:r>
+      <w:r>
+        <w:br/>
+      </w:r>
+      <w:r>
+        <w:rPr>
+          <w:rStyle w:val="NormalTok"/>
+        </w:rPr>
+        <w:t xml:space="preserve">  </w:t>
+      </w:r>
+      <w:r>
+        <w:rPr>
+          <w:rStyle w:val="FunctionTok"/>
+        </w:rPr>
+        <w:t xml:space="preserve">theme_bw</w:t>
+      </w:r>
+      <w:r>
+        <w:rPr>
+          <w:rStyle w:val="NormalTok"/>
+        </w:rPr>
+        <w:t xml:space="preserve">() </w:t>
+      </w:r>
+      <w:r>
+        <w:rPr>
+          <w:rStyle w:val="SpecialCharTok"/>
+        </w:rPr>
+        <w:t xml:space="preserve">+</w:t>
+      </w:r>
+      <w:r>
+        <w:br/>
+      </w:r>
+      <w:r>
+        <w:rPr>
+          <w:rStyle w:val="NormalTok"/>
+        </w:rPr>
+        <w:t xml:space="preserve">  </w:t>
+      </w:r>
+      <w:r>
+        <w:rPr>
+          <w:rStyle w:val="FunctionTok"/>
+        </w:rPr>
+        <w:t xml:space="preserve">labs</w:t>
+      </w:r>
+      <w:r>
+        <w:rPr>
+          <w:rStyle w:val="NormalTok"/>
+        </w:rPr>
+        <w:t xml:space="preserve">(</w:t>
+      </w:r>
+      <w:r>
+        <w:rPr>
+          <w:rStyle w:val="AttributeTok"/>
+        </w:rPr>
+        <w:t xml:space="preserve">title =</w:t>
+      </w:r>
+      <w:r>
+        <w:rPr>
+          <w:rStyle w:val="NormalTok"/>
+        </w:rPr>
+        <w:t xml:space="preserve"> </w:t>
+      </w:r>
+      <w:r>
+        <w:rPr>
+          <w:rStyle w:val="StringTok"/>
+        </w:rPr>
+        <w:t xml:space="preserve">"Regresión logística"</w:t>
+      </w:r>
+      <w:r>
+        <w:rPr>
+          <w:rStyle w:val="NormalTok"/>
+        </w:rPr>
+        <w:t xml:space="preserve">,</w:t>
+      </w:r>
+      <w:r>
+        <w:br/>
+      </w:r>
+      <w:r>
+        <w:rPr>
+          <w:rStyle w:val="NormalTok"/>
+        </w:rPr>
+        <w:t xml:space="preserve">       </w:t>
+      </w:r>
+      <w:r>
+        <w:rPr>
+          <w:rStyle w:val="AttributeTok"/>
+        </w:rPr>
+        <w:t xml:space="preserve">y =</w:t>
+      </w:r>
+      <w:r>
+        <w:rPr>
+          <w:rStyle w:val="NormalTok"/>
+        </w:rPr>
+        <w:t xml:space="preserve"> </w:t>
+      </w:r>
+      <w:r>
+        <w:rPr>
+          <w:rStyle w:val="StringTok"/>
+        </w:rPr>
+        <w:t xml:space="preserve">"Probabilidad plomo en niños"</w:t>
+      </w:r>
+      <w:r>
+        <w:rPr>
+          <w:rStyle w:val="NormalTok"/>
+        </w:rPr>
+        <w:t xml:space="preserve">) </w:t>
+      </w:r>
+      <w:r>
+        <w:rPr>
+          <w:rStyle w:val="SpecialCharTok"/>
+        </w:rPr>
+        <w:t xml:space="preserve">+</w:t>
+      </w:r>
+      <w:r>
+        <w:br/>
+      </w:r>
+      <w:r>
+        <w:rPr>
+          <w:rStyle w:val="NormalTok"/>
+        </w:rPr>
+        <w:t xml:space="preserve">  </w:t>
+      </w:r>
+      <w:r>
+        <w:rPr>
+          <w:rStyle w:val="FunctionTok"/>
+        </w:rPr>
+        <w:t xml:space="preserve">theme</w:t>
+      </w:r>
+      <w:r>
+        <w:rPr>
+          <w:rStyle w:val="NormalTok"/>
+        </w:rPr>
+        <w:t xml:space="preserve">(</w:t>
+      </w:r>
+      <w:r>
+        <w:rPr>
+          <w:rStyle w:val="AttributeTok"/>
+        </w:rPr>
+        <w:t xml:space="preserve">legend.position =</w:t>
+      </w:r>
+      <w:r>
+        <w:rPr>
+          <w:rStyle w:val="NormalTok"/>
+        </w:rPr>
+        <w:t xml:space="preserve"> </w:t>
+      </w:r>
+      <w:r>
+        <w:rPr>
+          <w:rStyle w:val="StringTok"/>
+        </w:rPr>
+        <w:t xml:space="preserve">"none"</w:t>
+      </w:r>
+      <w:r>
+        <w:rPr>
+          <w:rStyle w:val="NormalTok"/>
+        </w:rPr>
+        <w:t xml:space="preserve">)</w:t>
+      </w:r>
+    </w:p>
+    <w:p>
+      <w:pPr>
+        <w:pStyle w:val="FirstParagraph"/>
+      </w:pPr>
+      <w:r>
+        <w:drawing>
+          <wp:inline>
+            <wp:extent cx="4620126" cy="3696101"/>
+            <wp:effectExtent b="0" l="0" r="0" t="0"/>
+            <wp:docPr descr="" title="" id="21" name="Picture"/>
+            <a:graphic>
+              <a:graphicData uri="http://schemas.openxmlformats.org/drawingml/2006/picture">
+                <pic:pic>
+                  <pic:nvPicPr>
+                    <pic:cNvPr descr="practica-III_files/figure-docx/unnamed-chunk-3-1.png" id="22" name="Picture"/>
+                    <pic:cNvPicPr>
+                      <a:picLocks noChangeArrowheads="1" noChangeAspect="1"/>
+                    </pic:cNvPicPr>
+                  </pic:nvPicPr>
+                  <pic:blipFill>
+                    <a:blip r:embed="rId20"/>
+                    <a:stretch>
+                      <a:fillRect/>
+                    </a:stretch>
+                  </pic:blipFill>
+                  <pic:spPr bwMode="auto">
+                    <a:xfrm>
+                      <a:off x="0" y="0"/>
+                      <a:ext cx="4620126" cy="3696101"/>
+                    </a:xfrm>
+                    <a:prstGeom prst="rect">
+                      <a:avLst/>
+                    </a:prstGeom>
+                    <a:noFill/>
+                    <a:ln w="9525">
+                      <a:noFill/>
+                      <a:headEnd/>
+                      <a:tailEnd/>
+                    </a:ln>
+                  </pic:spPr>
+                </pic:pic>
+              </a:graphicData>
+            </a:graphic>
+          </wp:inline>
+        </w:drawing>
+      </w:r>
+    </w:p>
+    <w:bookmarkStart w:id="23" w:name="preguntas"/>
+    <w:p>
+      <w:pPr>
+        <w:pStyle w:val="Heading2"/>
+      </w:pPr>
+      <w:r>
+        <w:t xml:space="preserve">Preguntas</w:t>
       </w:r>
     </w:p>
     <w:p>
@@ -644,6 +1626,9 @@
         <w:t xml:space="preserve"> </w:t>
       </w:r>
       <w:r>
+        <w:t xml:space="preserve"> </w:t>
+      </w:r>
+      <w:r>
         <w:t xml:space="preserve">Hipótesis alternativa: Existe una relación entre el nivel de plomo en el suelo y la categoría del individuo.</w:t>
       </w:r>
     </w:p>
@@ -656,7 +1641,45 @@
         <w:pStyle w:val="Compact"/>
       </w:pPr>
       <w:r>
-        <w:t xml:space="preserve">La hipótesis nula es rechazada debido a que el valor de p obtenido (1.59e-08) es menor al nivel de</w:t>
+        <w:t xml:space="preserve">La hipótesis nula es rechazada debido a que el valor de p obtenido</w:t>
+      </w:r>
+      <w:r>
+        <w:t xml:space="preserve"> </w:t>
+      </w:r>
+      <m:oMath>
+        <m:r>
+          <m:t>4.601328</m:t>
+        </m:r>
+        <m:r>
+          <m:rPr>
+            <m:sty m:val="p"/>
+          </m:rPr>
+          <m:t>*</m:t>
+        </m:r>
+        <m:sSup>
+          <m:e>
+            <m:r>
+              <m:t>10</m:t>
+            </m:r>
+          </m:e>
+          <m:sup>
+            <m:r>
+              <m:rPr>
+                <m:sty m:val="p"/>
+              </m:rPr>
+              <m:t>−</m:t>
+            </m:r>
+            <m:r>
+              <m:t>07</m:t>
+            </m:r>
+          </m:sup>
+        </m:sSup>
+      </m:oMath>
+      <w:r>
+        <w:t xml:space="preserve"> </w:t>
+      </w:r>
+      <w:r>
+        <w:t xml:space="preserve">es menor al nivel de</w:t>
       </w:r>
       <w:r>
         <w:t xml:space="preserve"> </w:t>
@@ -728,7 +1751,7 @@
         <w:pStyle w:val="Compact"/>
       </w:pPr>
       <w:r>
-        <w:t xml:space="preserve">La</w:t>
+        <w:t xml:space="preserve">La variable</w:t>
       </w:r>
       <w:r>
         <w:t xml:space="preserve"> </w:t>
@@ -767,19 +1790,175 @@
         <w:t xml:space="preserve"> </w:t>
       </w:r>
       <w:r>
-        <w:t xml:space="preserve">primera variable son predictores de una mayor proporción de casos en la segunda variable.</w:t>
+        <w:t xml:space="preserve">primera variable son predictores de una mayor proporción de casos en la segunda variable,</w:t>
+      </w:r>
+      <w:r>
+        <w:t xml:space="preserve"> </w:t>
+      </w:r>
+      <w:r>
+        <w:t xml:space="preserve">al examinar la significación estadística de los coeficientes de la regresión y de las variables incluidas al ser significativo y positivo.</w:t>
+      </w:r>
+      <w:r>
+        <w:t xml:space="preserve"> </w:t>
+      </w:r>
+      <w:r>
+        <w:t xml:space="preserve">Los datos no tienen una alta correlacion segun el Nab pero al tener los resultado del modelo de regresion logistica</w:t>
+      </w:r>
+      <w:r>
+        <w:t xml:space="preserve"> </w:t>
+      </w:r>
+      <w:r>
+        <w:t xml:space="preserve">hay que tener en cuenta el primer enunciado.</w:t>
+      </w:r>
+    </w:p>
+    <w:p>
+      <w:pPr>
+        <w:pStyle w:val="SourceCode"/>
+      </w:pPr>
+      <w:r>
+        <w:rPr>
+          <w:rStyle w:val="NormalTok"/>
+        </w:rPr>
+        <w:t xml:space="preserve">r </w:t>
+      </w:r>
+      <w:r>
+        <w:rPr>
+          <w:rStyle w:val="OtherTok"/>
+        </w:rPr>
+        <w:t xml:space="preserve">=</w:t>
+      </w:r>
+      <w:r>
+        <w:rPr>
+          <w:rStyle w:val="NormalTok"/>
+        </w:rPr>
+        <w:t xml:space="preserve"> </w:t>
+      </w:r>
+      <w:r>
+        <w:rPr>
+          <w:rStyle w:val="FunctionTok"/>
+        </w:rPr>
+        <w:t xml:space="preserve">cor</w:t>
+      </w:r>
+      <w:r>
+        <w:rPr>
+          <w:rStyle w:val="NormalTok"/>
+        </w:rPr>
+        <w:t xml:space="preserve">(datos)</w:t>
+      </w:r>
+      <w:r>
+        <w:br/>
+      </w:r>
+      <w:r>
+        <w:rPr>
+          <w:rStyle w:val="NormalTok"/>
+        </w:rPr>
+        <w:t xml:space="preserve">nab </w:t>
+      </w:r>
+      <w:r>
+        <w:rPr>
+          <w:rStyle w:val="OtherTok"/>
+        </w:rPr>
+        <w:t xml:space="preserve">=</w:t>
+      </w:r>
+      <w:r>
+        <w:rPr>
+          <w:rStyle w:val="NormalTok"/>
+        </w:rPr>
+        <w:t xml:space="preserve"> </w:t>
+      </w:r>
+      <w:r>
+        <w:rPr>
+          <w:rStyle w:val="DecValTok"/>
+        </w:rPr>
+        <w:t xml:space="preserve">1</w:t>
+      </w:r>
+      <w:r>
+        <w:rPr>
+          <w:rStyle w:val="SpecialCharTok"/>
+        </w:rPr>
+        <w:t xml:space="preserve">-</w:t>
+      </w:r>
+      <w:r>
+        <w:rPr>
+          <w:rStyle w:val="FunctionTok"/>
+        </w:rPr>
+        <w:t xml:space="preserve">det</w:t>
+      </w:r>
+      <w:r>
+        <w:rPr>
+          <w:rStyle w:val="NormalTok"/>
+        </w:rPr>
+        <w:t xml:space="preserve">(r)</w:t>
+      </w:r>
+      <w:r>
+        <w:br/>
+      </w:r>
+      <w:r>
+        <w:rPr>
+          <w:rStyle w:val="NormalTok"/>
+        </w:rPr>
+        <w:t xml:space="preserve">nab</w:t>
+      </w:r>
+    </w:p>
+    <w:p>
+      <w:pPr>
+        <w:pStyle w:val="SourceCode"/>
+      </w:pPr>
+      <w:r>
+        <w:rPr>
+          <w:rStyle w:val="VerbatimChar"/>
+        </w:rPr>
+        <w:t xml:space="preserve">## [1] 0.2290155</w:t>
       </w:r>
     </w:p>
     <w:p>
       <w:pPr>
         <w:numPr>
           <w:ilvl w:val="0"/>
-          <w:numId w:val="1001"/>
+          <w:numId w:val="1002"/>
         </w:numPr>
         <w:pStyle w:val="Compact"/>
       </w:pPr>
       <w:r>
-        <w:t xml:space="preserve">La ecuación de regresión es: y = b0 + b1x, donde</w:t>
+        <w:t xml:space="preserve">La ecuación de regresión es:</w:t>
+      </w:r>
+      <w:r>
+        <w:t xml:space="preserve"> </w:t>
+      </w:r>
+      <m:oMath>
+        <m:r>
+          <m:t>y</m:t>
+        </m:r>
+        <m:r>
+          <m:rPr>
+            <m:sty m:val="p"/>
+          </m:rPr>
+          <m:t>=</m:t>
+        </m:r>
+        <m:r>
+          <m:t>b</m:t>
+        </m:r>
+        <m:r>
+          <m:t>0</m:t>
+        </m:r>
+        <m:r>
+          <m:rPr>
+            <m:sty m:val="p"/>
+          </m:rPr>
+          <m:t>+</m:t>
+        </m:r>
+        <m:r>
+          <m:t>b</m:t>
+        </m:r>
+        <m:r>
+          <m:t>1</m:t>
+        </m:r>
+        <m:r>
+          <m:t>x</m:t>
+        </m:r>
+      </m:oMath>
+      <w:r>
+        <w:t xml:space="preserve">, donde</w:t>
       </w:r>
       <w:r>
         <w:t xml:space="preserve"> </w:t>
@@ -851,32 +2030,202 @@
         <w:t xml:space="preserve"> </w:t>
       </w:r>
       <w:r>
-        <w:t xml:space="preserve">b0 es el intercepto y b1 es la pendiente. En este caso, la ecuación sería: y = -1.170 + 0.000839x.</w:t>
+        <w:t xml:space="preserve">b0 es el intercepto y b1 es la pendiente. En este caso, la ecuación sería:</w:t>
+      </w:r>
+      <w:r>
+        <w:t xml:space="preserve"> </w:t>
+      </w:r>
+      <m:oMath>
+        <m:r>
+          <m:t>C</m:t>
+        </m:r>
+        <m:r>
+          <m:t>a</m:t>
+        </m:r>
+        <m:r>
+          <m:t>t</m:t>
+        </m:r>
+        <m:r>
+          <m:t>e</m:t>
+        </m:r>
+        <m:r>
+          <m:t>g</m:t>
+        </m:r>
+        <m:r>
+          <m:t>o</m:t>
+        </m:r>
+        <m:r>
+          <m:t>r</m:t>
+        </m:r>
+        <m:r>
+          <m:t>i</m:t>
+        </m:r>
+        <m:sSub>
+          <m:e>
+            <m:r>
+              <m:t>a</m:t>
+            </m:r>
+          </m:e>
+          <m:sub>
+            <m:r>
+              <m:t>d</m:t>
+            </m:r>
+          </m:sub>
+        </m:sSub>
+        <m:r>
+          <m:t>e</m:t>
+        </m:r>
+        <m:sSub>
+          <m:e>
+            <m:r>
+              <m:t>l</m:t>
+            </m:r>
+          </m:e>
+          <m:sub>
+            <m:r>
+              <m:t>I</m:t>
+            </m:r>
+          </m:sub>
+        </m:sSub>
+        <m:r>
+          <m:t>n</m:t>
+        </m:r>
+        <m:r>
+          <m:t>d</m:t>
+        </m:r>
+        <m:r>
+          <m:t>i</m:t>
+        </m:r>
+        <m:r>
+          <m:t>v</m:t>
+        </m:r>
+        <m:r>
+          <m:t>i</m:t>
+        </m:r>
+        <m:r>
+          <m:t>d</m:t>
+        </m:r>
+        <m:r>
+          <m:t>u</m:t>
+        </m:r>
+        <m:r>
+          <m:t>o</m:t>
+        </m:r>
+        <m:r>
+          <m:rPr>
+            <m:sty m:val="p"/>
+          </m:rPr>
+          <m:t>=</m:t>
+        </m:r>
+        <m:r>
+          <m:rPr>
+            <m:sty m:val="p"/>
+          </m:rPr>
+          <m:t>−</m:t>
+        </m:r>
+        <m:r>
+          <m:t>1.516206</m:t>
+        </m:r>
+        <m:r>
+          <m:rPr>
+            <m:sty m:val="p"/>
+          </m:rPr>
+          <m:t>+</m:t>
+        </m:r>
+        <m:r>
+          <m:t>0.002743</m:t>
+        </m:r>
+        <m:r>
+          <m:rPr>
+            <m:sty m:val="p"/>
+          </m:rPr>
+          <m:t>*</m:t>
+        </m:r>
+        <m:r>
+          <m:t>N</m:t>
+        </m:r>
+        <m:r>
+          <m:t>i</m:t>
+        </m:r>
+        <m:r>
+          <m:t>v</m:t>
+        </m:r>
+        <m:r>
+          <m:t>e</m:t>
+        </m:r>
+        <m:sSub>
+          <m:e>
+            <m:r>
+              <m:t>l</m:t>
+            </m:r>
+          </m:e>
+          <m:sub>
+            <m:r>
+              <m:t>p</m:t>
+            </m:r>
+          </m:sub>
+        </m:sSub>
+        <m:r>
+          <m:t>l</m:t>
+        </m:r>
+        <m:r>
+          <m:t>o</m:t>
+        </m:r>
+        <m:r>
+          <m:t>m</m:t>
+        </m:r>
+        <m:sSub>
+          <m:e>
+            <m:r>
+              <m:t>o</m:t>
+            </m:r>
+          </m:e>
+          <m:sub>
+            <m:r>
+              <m:t>s</m:t>
+            </m:r>
+          </m:sub>
+        </m:sSub>
+        <m:r>
+          <m:t>u</m:t>
+        </m:r>
+        <m:r>
+          <m:t>e</m:t>
+        </m:r>
+        <m:r>
+          <m:t>l</m:t>
+        </m:r>
+        <m:r>
+          <m:t>o</m:t>
+        </m:r>
+      </m:oMath>
+      <w:r>
+        <w:t xml:space="preserve">.</w:t>
       </w:r>
     </w:p>
     <w:p>
       <w:pPr>
         <w:numPr>
           <w:ilvl w:val="0"/>
-          <w:numId w:val="1001"/>
+          <w:numId w:val="1003"/>
         </w:numPr>
         <w:pStyle w:val="Compact"/>
       </w:pPr>
       <w:r>
-        <w:t xml:space="preserve">La razón de grados de probabilidad (1.127), el valor de p (1.59e-08) y los coeficientes (b0 = -1.170, b1 = 0.000839)</w:t>
-      </w:r>
-      <w:r>
-        <w:t xml:space="preserve"> </w:t>
-      </w:r>
-      <w:r>
-        <w:t xml:space="preserve">son estadísticas relevantes en este análisis.</w:t>
+        <w:t xml:space="preserve">Para realizar otro analisis adicionando valores puede ser el del sexo que pueden tomar como masculino (1) y</w:t>
+      </w:r>
+      <w:r>
+        <w:t xml:space="preserve"> </w:t>
+      </w:r>
+      <w:r>
+        <w:t xml:space="preserve">femenino (0).</w:t>
       </w:r>
     </w:p>
     <w:p>
       <w:pPr>
         <w:numPr>
           <w:ilvl w:val="0"/>
-          <w:numId w:val="1001"/>
+          <w:numId w:val="1003"/>
         </w:numPr>
         <w:pStyle w:val="Compact"/>
       </w:pPr>
@@ -899,7 +2248,13 @@
         <w:t xml:space="preserve"> </w:t>
       </w:r>
       <w:r>
-        <w:t xml:space="preserve">es categórica binaria (0 para control y 1 para caso), mientras que la variable</w:t>
+        <w:t xml:space="preserve">es categórica binaria (0 para control y 1 para caso), mientras</w:t>
+      </w:r>
+      <w:r>
+        <w:t xml:space="preserve"> </w:t>
+      </w:r>
+      <w:r>
+        <w:t xml:space="preserve">que la variable</w:t>
       </w:r>
       <w:r>
         <w:t xml:space="preserve"> </w:t>
@@ -923,41 +2278,59 @@
         <w:t xml:space="preserve"> </w:t>
       </w:r>
       <w:r>
-        <w:t xml:space="preserve">La razón de grados de probabilidad (también conocido como odds ratio) es una medida de la asociación entre dos eventos.</w:t>
-      </w:r>
-      <w:r>
-        <w:t xml:space="preserve"> </w:t>
-      </w:r>
-      <w:r>
-        <w:t xml:space="preserve">En este caso, mide el cambio relativo en la proporción de casos con respecto a los grupos de control debido a un</w:t>
-      </w:r>
-      <w:r>
-        <w:t xml:space="preserve"> </w:t>
-      </w:r>
-      <w:r>
-        <w:t xml:space="preserve">aumento en la variable independiente. El valor de p indica la probabilidad de obtener un valor del coeficiente de</w:t>
-      </w:r>
-      <w:r>
-        <w:t xml:space="preserve"> </w:t>
-      </w:r>
-      <w:r>
-        <w:t xml:space="preserve">regresión tan extremo como el que se observó, si no hay relación entre las variables.</w:t>
-      </w:r>
-      <w:r>
-        <w:t xml:space="preserve"> </w:t>
-      </w:r>
-      <w:r>
-        <w:t xml:space="preserve">Los coeficientes b0 y b1 se utilizan para construir la ecuación de regresión, que permite estimar la respuesta de</w:t>
-      </w:r>
-      <w:r>
-        <w:t xml:space="preserve"> </w:t>
-      </w:r>
-      <w:r>
-        <w:t xml:space="preserve">la variable dependiente a diferentes valores de la variable independiente.</w:t>
-      </w:r>
-    </w:p>
-    <w:bookmarkEnd w:id="20"/>
-    <w:bookmarkStart w:id="21" w:name="punto-2"/>
+        <w:t xml:space="preserve">La razón de grados de probabilidad (también conocido como odds ratio) es una medida de la asociación</w:t>
+      </w:r>
+      <w:r>
+        <w:t xml:space="preserve"> </w:t>
+      </w:r>
+      <w:r>
+        <w:t xml:space="preserve">entre dos eventos.</w:t>
+      </w:r>
+      <w:r>
+        <w:t xml:space="preserve"> </w:t>
+      </w:r>
+      <w:r>
+        <w:t xml:space="preserve">La variable sexo tambien es categórica binaria.</w:t>
+      </w:r>
+      <w:r>
+        <w:t xml:space="preserve"> </w:t>
+      </w:r>
+      <w:r>
+        <w:t xml:space="preserve">diferentes valores de la variable independiente.</w:t>
+      </w:r>
+    </w:p>
+    <w:p>
+      <w:pPr>
+        <w:numPr>
+          <w:ilvl w:val="0"/>
+          <w:numId w:val="1003"/>
+        </w:numPr>
+        <w:pStyle w:val="Compact"/>
+      </w:pPr>
+      <w:r>
+        <w:t xml:space="preserve">Con base en el punto (j) donde se le puede dar valores de nuestra parte a la variable de sexo de los niños,</w:t>
+      </w:r>
+      <w:r>
+        <w:t xml:space="preserve"> </w:t>
+      </w:r>
+      <w:r>
+        <w:t xml:space="preserve">se diseña el modelo modelo logistico para el siguiente analisis estadistico.</w:t>
+      </w:r>
+    </w:p>
+    <w:p>
+      <w:pPr>
+        <w:pStyle w:val="SourceCode"/>
+      </w:pPr>
+      <w:r>
+        <w:rPr>
+          <w:rStyle w:val="CommentTok"/>
+        </w:rPr>
+        <w:t xml:space="preserve">#codigo modelo 2 aqui</w:t>
+      </w:r>
+    </w:p>
+    <w:bookmarkEnd w:id="23"/>
+    <w:bookmarkEnd w:id="24"/>
+    <w:bookmarkStart w:id="25" w:name="punto-2"/>
     <w:p>
       <w:pPr>
         <w:pStyle w:val="Heading1"/>
@@ -1066,8 +2439,8 @@
         <w:t xml:space="preserve">## [1] 30  7</w:t>
       </w:r>
     </w:p>
-    <w:bookmarkEnd w:id="21"/>
-    <w:bookmarkStart w:id="22" w:name="punto-3"/>
+    <w:bookmarkEnd w:id="25"/>
+    <w:bookmarkStart w:id="26" w:name="punto-3"/>
     <w:p>
       <w:pPr>
         <w:pStyle w:val="Heading1"/>
@@ -1176,8 +2549,8 @@
         <w:t xml:space="preserve">## [1] 10  7</w:t>
       </w:r>
     </w:p>
-    <w:bookmarkEnd w:id="22"/>
-    <w:bookmarkStart w:id="23" w:name="punto-4"/>
+    <w:bookmarkEnd w:id="26"/>
+    <w:bookmarkStart w:id="27" w:name="punto-4"/>
     <w:p>
       <w:pPr>
         <w:pStyle w:val="Heading1"/>
@@ -1226,8 +2599,8 @@
         <w:t xml:space="preserve">## hola</w:t>
       </w:r>
     </w:p>
-    <w:bookmarkEnd w:id="23"/>
-    <w:bookmarkStart w:id="24" w:name="punto-5"/>
+    <w:bookmarkEnd w:id="27"/>
+    <w:bookmarkStart w:id="28" w:name="punto-5"/>
     <w:p>
       <w:pPr>
         <w:pStyle w:val="Heading1"/>
@@ -1276,7 +2649,7 @@
         <w:t xml:space="preserve">## hola</w:t>
       </w:r>
     </w:p>
-    <w:bookmarkEnd w:id="24"/>
+    <w:bookmarkEnd w:id="28"/>
     <w:sectPr/>
   </w:body>
 </w:document>
@@ -1460,6 +2833,176 @@
     </w:lvl>
     <w:lvl w:ilvl="8">
       <w:start w:val="1"/>
+      <w:numFmt w:val="lowerLetter"/>
+      <w:lvlText w:val="%9)"/>
+      <w:lvlJc w:val="left"/>
+      <w:pPr>
+        <w:ind w:left="6480" w:hanging="480"/>
+      </w:pPr>
+    </w:lvl>
+  </w:abstractNum>
+  <w:abstractNum w:abstractNumId="99521">
+    <w:nsid w:val="A99521"/>
+    <w:multiLevelType w:val="multilevel"/>
+    <w:lvl w:ilvl="0">
+      <w:start w:val="1"/>
+      <w:numFmt w:val="lowerRoman"/>
+      <w:lvlText w:val="%1)"/>
+      <w:lvlJc w:val="left"/>
+      <w:pPr>
+        <w:ind w:left="720" w:hanging="480"/>
+      </w:pPr>
+    </w:lvl>
+    <w:lvl w:ilvl="1">
+      <w:start w:val="1"/>
+      <w:numFmt w:val="lowerRoman"/>
+      <w:lvlText w:val="%2)"/>
+      <w:lvlJc w:val="left"/>
+      <w:pPr>
+        <w:ind w:left="1440" w:hanging="480"/>
+      </w:pPr>
+    </w:lvl>
+    <w:lvl w:ilvl="2">
+      <w:start w:val="1"/>
+      <w:numFmt w:val="lowerRoman"/>
+      <w:lvlText w:val="%3)"/>
+      <w:lvlJc w:val="left"/>
+      <w:pPr>
+        <w:ind w:left="2160" w:hanging="480"/>
+      </w:pPr>
+    </w:lvl>
+    <w:lvl w:ilvl="3">
+      <w:start w:val="1"/>
+      <w:numFmt w:val="lowerRoman"/>
+      <w:lvlText w:val="%4)"/>
+      <w:lvlJc w:val="left"/>
+      <w:pPr>
+        <w:ind w:left="2880" w:hanging="480"/>
+      </w:pPr>
+    </w:lvl>
+    <w:lvl w:ilvl="4">
+      <w:start w:val="1"/>
+      <w:numFmt w:val="lowerRoman"/>
+      <w:lvlText w:val="%5)"/>
+      <w:lvlJc w:val="left"/>
+      <w:pPr>
+        <w:ind w:left="3600" w:hanging="480"/>
+      </w:pPr>
+    </w:lvl>
+    <w:lvl w:ilvl="5">
+      <w:start w:val="1"/>
+      <w:numFmt w:val="lowerRoman"/>
+      <w:lvlText w:val="%6)"/>
+      <w:lvlJc w:val="left"/>
+      <w:pPr>
+        <w:ind w:left="4320" w:hanging="480"/>
+      </w:pPr>
+    </w:lvl>
+    <w:lvl w:ilvl="6">
+      <w:start w:val="1"/>
+      <w:numFmt w:val="lowerRoman"/>
+      <w:lvlText w:val="%7)"/>
+      <w:lvlJc w:val="left"/>
+      <w:pPr>
+        <w:ind w:left="5040" w:hanging="480"/>
+      </w:pPr>
+    </w:lvl>
+    <w:lvl w:ilvl="7">
+      <w:start w:val="1"/>
+      <w:numFmt w:val="lowerRoman"/>
+      <w:lvlText w:val="%8)"/>
+      <w:lvlJc w:val="left"/>
+      <w:pPr>
+        <w:ind w:left="5760" w:hanging="480"/>
+      </w:pPr>
+    </w:lvl>
+    <w:lvl w:ilvl="8">
+      <w:start w:val="1"/>
+      <w:numFmt w:val="lowerRoman"/>
+      <w:lvlText w:val="%9)"/>
+      <w:lvlJc w:val="left"/>
+      <w:pPr>
+        <w:ind w:left="6480" w:hanging="480"/>
+      </w:pPr>
+    </w:lvl>
+  </w:abstractNum>
+  <w:abstractNum w:abstractNumId="997210">
+    <w:nsid w:val="A997210"/>
+    <w:multiLevelType w:val="multilevel"/>
+    <w:lvl w:ilvl="0">
+      <w:start w:val="10"/>
+      <w:numFmt w:val="lowerLetter"/>
+      <w:lvlText w:val="%1)"/>
+      <w:lvlJc w:val="left"/>
+      <w:pPr>
+        <w:ind w:left="720" w:hanging="480"/>
+      </w:pPr>
+    </w:lvl>
+    <w:lvl w:ilvl="1">
+      <w:start w:val="10"/>
+      <w:numFmt w:val="lowerLetter"/>
+      <w:lvlText w:val="%2)"/>
+      <w:lvlJc w:val="left"/>
+      <w:pPr>
+        <w:ind w:left="1440" w:hanging="480"/>
+      </w:pPr>
+    </w:lvl>
+    <w:lvl w:ilvl="2">
+      <w:start w:val="10"/>
+      <w:numFmt w:val="lowerLetter"/>
+      <w:lvlText w:val="%3)"/>
+      <w:lvlJc w:val="left"/>
+      <w:pPr>
+        <w:ind w:left="2160" w:hanging="480"/>
+      </w:pPr>
+    </w:lvl>
+    <w:lvl w:ilvl="3">
+      <w:start w:val="10"/>
+      <w:numFmt w:val="lowerLetter"/>
+      <w:lvlText w:val="%4)"/>
+      <w:lvlJc w:val="left"/>
+      <w:pPr>
+        <w:ind w:left="2880" w:hanging="480"/>
+      </w:pPr>
+    </w:lvl>
+    <w:lvl w:ilvl="4">
+      <w:start w:val="10"/>
+      <w:numFmt w:val="lowerLetter"/>
+      <w:lvlText w:val="%5)"/>
+      <w:lvlJc w:val="left"/>
+      <w:pPr>
+        <w:ind w:left="3600" w:hanging="480"/>
+      </w:pPr>
+    </w:lvl>
+    <w:lvl w:ilvl="5">
+      <w:start w:val="10"/>
+      <w:numFmt w:val="lowerLetter"/>
+      <w:lvlText w:val="%6)"/>
+      <w:lvlJc w:val="left"/>
+      <w:pPr>
+        <w:ind w:left="4320" w:hanging="480"/>
+      </w:pPr>
+    </w:lvl>
+    <w:lvl w:ilvl="6">
+      <w:start w:val="10"/>
+      <w:numFmt w:val="lowerLetter"/>
+      <w:lvlText w:val="%7)"/>
+      <w:lvlJc w:val="left"/>
+      <w:pPr>
+        <w:ind w:left="5040" w:hanging="480"/>
+      </w:pPr>
+    </w:lvl>
+    <w:lvl w:ilvl="7">
+      <w:start w:val="10"/>
+      <w:numFmt w:val="lowerLetter"/>
+      <w:lvlText w:val="%8)"/>
+      <w:lvlJc w:val="left"/>
+      <w:pPr>
+        <w:ind w:left="5760" w:hanging="480"/>
+      </w:pPr>
+    </w:lvl>
+    <w:lvl w:ilvl="8">
+      <w:start w:val="10"/>
       <w:numFmt w:val="lowerLetter"/>
       <w:lvlText w:val="%9)"/>
       <w:lvlJc w:val="left"/>
@@ -1499,6 +3042,66 @@
     </w:lvlOverride>
     <w:lvlOverride w:ilvl="8">
       <w:startOverride w:val="1"/>
+    </w:lvlOverride>
+  </w:num>
+  <w:num w:numId="1002">
+    <w:abstractNumId w:val="99521"/>
+    <w:lvlOverride w:ilvl="0">
+      <w:startOverride w:val="1"/>
+    </w:lvlOverride>
+    <w:lvlOverride w:ilvl="1">
+      <w:startOverride w:val="1"/>
+    </w:lvlOverride>
+    <w:lvlOverride w:ilvl="2">
+      <w:startOverride w:val="1"/>
+    </w:lvlOverride>
+    <w:lvlOverride w:ilvl="3">
+      <w:startOverride w:val="1"/>
+    </w:lvlOverride>
+    <w:lvlOverride w:ilvl="4">
+      <w:startOverride w:val="1"/>
+    </w:lvlOverride>
+    <w:lvlOverride w:ilvl="5">
+      <w:startOverride w:val="1"/>
+    </w:lvlOverride>
+    <w:lvlOverride w:ilvl="6">
+      <w:startOverride w:val="1"/>
+    </w:lvlOverride>
+    <w:lvlOverride w:ilvl="7">
+      <w:startOverride w:val="1"/>
+    </w:lvlOverride>
+    <w:lvlOverride w:ilvl="8">
+      <w:startOverride w:val="1"/>
+    </w:lvlOverride>
+  </w:num>
+  <w:num w:numId="1003">
+    <w:abstractNumId w:val="997210"/>
+    <w:lvlOverride w:ilvl="0">
+      <w:startOverride w:val="10"/>
+    </w:lvlOverride>
+    <w:lvlOverride w:ilvl="1">
+      <w:startOverride w:val="10"/>
+    </w:lvlOverride>
+    <w:lvlOverride w:ilvl="2">
+      <w:startOverride w:val="10"/>
+    </w:lvlOverride>
+    <w:lvlOverride w:ilvl="3">
+      <w:startOverride w:val="10"/>
+    </w:lvlOverride>
+    <w:lvlOverride w:ilvl="4">
+      <w:startOverride w:val="10"/>
+    </w:lvlOverride>
+    <w:lvlOverride w:ilvl="5">
+      <w:startOverride w:val="10"/>
+    </w:lvlOverride>
+    <w:lvlOverride w:ilvl="6">
+      <w:startOverride w:val="10"/>
+    </w:lvlOverride>
+    <w:lvlOverride w:ilvl="7">
+      <w:startOverride w:val="10"/>
+    </w:lvlOverride>
+    <w:lvlOverride w:ilvl="8">
+      <w:startOverride w:val="10"/>
     </w:lvlOverride>
   </w:num>
 </w:numbering>

</xml_diff>